<commit_message>
Successfully compiled the Application
</commit_message>
<xml_diff>
--- a/Distinction_Task_1/Distinction Rough Documentation.docx
+++ b/Distinction_Task_1/Distinction Rough Documentation.docx
@@ -133,12 +133,30 @@
     <w:p/>
     <w:p>
       <w:r>
-        <w:t>(1) Cosntructor - This first contrustor extends from the first constructor in the User absrtact class. Therefore, it takes the parameters firstname, lastname, dob (date of birth), nationlaity, idNumber. If this sontructor is used then the passport number is made null.</w:t>
-      </w:r>
-    </w:p>
-    <w:p>
-      <w:r>
-        <w:t>(2) Cosntructor - This constructor extends from the second constructor in the base class User. This is similar to the first constructor but differs only by the last parameter which instead of the idNumber as in the first case, this second one takes a passport number and nullifies the ID number.</w:t>
+        <w:t>(1) Con</w:t>
+      </w:r>
+      <w:r>
+        <w:rPr>
+          <w:lang w:val="en-AU"/>
+        </w:rPr>
+        <w:t>s</w:t>
+      </w:r>
+      <w:r>
+        <w:t>tructor - This first contrustor extends from the first constructor in the User absrtact class. Therefore, it takes the parameters firstname, lastname, dob (date of birth), nationlaity, idNumber. If this sontructor is used then the passport number is made null.</w:t>
+      </w:r>
+    </w:p>
+    <w:p>
+      <w:r>
+        <w:t>(2) Con</w:t>
+      </w:r>
+      <w:r>
+        <w:rPr>
+          <w:lang w:val="en-AU"/>
+        </w:rPr>
+        <w:t>s</w:t>
+      </w:r>
+      <w:r>
+        <w:t>tructor - This constructor extends from the second constructor in the base class User. This is similar to the first constructor but differs only by the last parameter which instead of the idNumber as in the first case, this second one takes a passport number and nullifies the ID number.</w:t>
       </w:r>
     </w:p>
     <w:p>
@@ -1446,6 +1464,21 @@
 </file>
 
 <file path=customXml/item1.xml><?xml version="1.0" encoding="utf-8"?>
+<p:properties xmlns:p="http://schemas.microsoft.com/office/2006/metadata/properties" xmlns:xsi="http://www.w3.org/2001/XMLSchema-instance" xmlns:pc="http://schemas.microsoft.com/office/infopath/2007/PartnerControls">
+  <documentManagement/>
+</p:properties>
+</file>
+
+<file path=customXml/item2.xml><?xml version="1.0" encoding="utf-8"?>
+<?mso-contentType ?>
+<FormTemplates xmlns="http://schemas.microsoft.com/sharepoint/v3/contenttype/forms">
+  <Display>DocumentLibraryForm</Display>
+  <Edit>DocumentLibraryForm</Edit>
+  <New>DocumentLibraryForm</New>
+</FormTemplates>
+</file>
+
+<file path=customXml/item3.xml><?xml version="1.0" encoding="utf-8"?>
 <ct:contentTypeSchema xmlns:ct="http://schemas.microsoft.com/office/2006/metadata/contentType" xmlns:ma="http://schemas.microsoft.com/office/2006/metadata/properties/metaAttributes" ct:_="" ma:_="" ma:contentTypeName="Document" ma:contentTypeID="0x010100395259122F1CDA449626F83640254BB5" ma:contentTypeVersion="14" ma:contentTypeDescription="Create a new document." ma:contentTypeScope="" ma:versionID="d89b80725fd7b30237c4429fa39e3c6b">
   <xsd:schema xmlns:xsd="http://www.w3.org/2001/XMLSchema" xmlns:xs="http://www.w3.org/2001/XMLSchema" xmlns:p="http://schemas.microsoft.com/office/2006/metadata/properties" xmlns:ns3="d4a22940-a173-40f0-ae51-622e087331ae" xmlns:ns4="2c70cd1e-0ddc-4ca0-bb31-c7eef27ae73b" targetNamespace="http://schemas.microsoft.com/office/2006/metadata/properties" ma:root="true" ma:fieldsID="c96ba1fa25caa9e81ea220db85edc059" ns3:_="" ns4:_="">
     <xsd:import namespace="d4a22940-a173-40f0-ae51-622e087331ae"/>
@@ -1674,22 +1707,24 @@
 </ct:contentTypeSchema>
 </file>
 
-<file path=customXml/item2.xml><?xml version="1.0" encoding="utf-8"?>
-<?mso-contentType ?>
-<FormTemplates xmlns="http://schemas.microsoft.com/sharepoint/v3/contenttype/forms">
-  <Display>DocumentLibraryForm</Display>
-  <Edit>DocumentLibraryForm</Edit>
-  <New>DocumentLibraryForm</New>
-</FormTemplates>
+<file path=customXml/itemProps1.xml><?xml version="1.0" encoding="utf-8"?>
+<ds:datastoreItem xmlns:ds="http://schemas.openxmlformats.org/officeDocument/2006/customXml" ds:itemID="{79BE31FB-EAB9-427A-8EC4-63CDE06D9C8D}">
+  <ds:schemaRefs>
+    <ds:schemaRef ds:uri="http://schemas.microsoft.com/office/2006/metadata/properties"/>
+    <ds:schemaRef ds:uri="http://schemas.microsoft.com/office/infopath/2007/PartnerControls"/>
+  </ds:schemaRefs>
+</ds:datastoreItem>
 </file>
 
-<file path=customXml/item3.xml><?xml version="1.0" encoding="utf-8"?>
-<p:properties xmlns:p="http://schemas.microsoft.com/office/2006/metadata/properties" xmlns:xsi="http://www.w3.org/2001/XMLSchema-instance" xmlns:pc="http://schemas.microsoft.com/office/infopath/2007/PartnerControls">
-  <documentManagement/>
-</p:properties>
+<file path=customXml/itemProps2.xml><?xml version="1.0" encoding="utf-8"?>
+<ds:datastoreItem xmlns:ds="http://schemas.openxmlformats.org/officeDocument/2006/customXml" ds:itemID="{516B63A8-9BBB-454D-943F-6589E552406A}">
+  <ds:schemaRefs>
+    <ds:schemaRef ds:uri="http://schemas.microsoft.com/sharepoint/v3/contenttype/forms"/>
+  </ds:schemaRefs>
+</ds:datastoreItem>
 </file>
 
-<file path=customXml/itemProps1.xml><?xml version="1.0" encoding="utf-8"?>
+<file path=customXml/itemProps3.xml><?xml version="1.0" encoding="utf-8"?>
 <ds:datastoreItem xmlns:ds="http://schemas.openxmlformats.org/officeDocument/2006/customXml" ds:itemID="{57584A5E-159A-4B16-B03B-8D3389469531}">
   <ds:schemaRefs>
     <ds:schemaRef ds:uri="http://schemas.microsoft.com/office/2006/metadata/contentType"/>
@@ -1706,29 +1741,4 @@
     <ds:schemaRef ds:uri="http://schemas.microsoft.com/internal/obd"/>
   </ds:schemaRefs>
 </ds:datastoreItem>
-</file>
-
-<file path=customXml/itemProps2.xml><?xml version="1.0" encoding="utf-8"?>
-<ds:datastoreItem xmlns:ds="http://schemas.openxmlformats.org/officeDocument/2006/customXml" ds:itemID="{516B63A8-9BBB-454D-943F-6589E552406A}">
-  <ds:schemaRefs>
-    <ds:schemaRef ds:uri="http://schemas.microsoft.com/sharepoint/v3/contenttype/forms"/>
-  </ds:schemaRefs>
-</ds:datastoreItem>
-</file>
-
-<file path=customXml/itemProps3.xml><?xml version="1.0" encoding="utf-8"?>
-<ds:datastoreItem xmlns:ds="http://schemas.openxmlformats.org/officeDocument/2006/customXml" ds:itemID="{79BE31FB-EAB9-427A-8EC4-63CDE06D9C8D}">
-  <ds:schemaRefs>
-    <ds:schemaRef ds:uri="http://schemas.microsoft.com/office/2006/documentManagement/types"/>
-    <ds:schemaRef ds:uri="http://purl.org/dc/terms/"/>
-    <ds:schemaRef ds:uri="http://purl.org/dc/elements/1.1/"/>
-    <ds:schemaRef ds:uri="http://purl.org/dc/dcmitype/"/>
-    <ds:schemaRef ds:uri="d4a22940-a173-40f0-ae51-622e087331ae"/>
-    <ds:schemaRef ds:uri="http://schemas.microsoft.com/office/infopath/2007/PartnerControls"/>
-    <ds:schemaRef ds:uri="http://schemas.microsoft.com/office/2006/metadata/properties"/>
-    <ds:schemaRef ds:uri="http://www.w3.org/XML/1998/namespace"/>
-    <ds:schemaRef ds:uri="http://schemas.openxmlformats.org/package/2006/metadata/core-properties"/>
-    <ds:schemaRef ds:uri="2c70cd1e-0ddc-4ca0-bb31-c7eef27ae73b"/>
-  </ds:schemaRefs>
-</ds:datastoreItem>
 </file>
</xml_diff>